<commit_message>
Add Steven Adams User Needs
</commit_message>
<xml_diff>
--- a/planning/ux/steven_adams_user_needs.docx
+++ b/planning/ux/steven_adams_user_needs.docx
@@ -11,6 +11,9 @@
       <w:bookmarkEnd w:id="0"/>
       <w:r>
         <w:t>User needs</w:t>
+      </w:r>
+      <w:r>
+        <w:t xml:space="preserve"> – Steven Adams</w:t>
       </w:r>
     </w:p>
     <w:tbl>
@@ -165,6 +168,9 @@
               </w:pBdr>
               <w:spacing w:line="240" w:lineRule="auto"/>
             </w:pPr>
+            <w:r>
+              <w:t>Person who wants to mainly book challenging gym classes</w:t>
+            </w:r>
           </w:p>
         </w:tc>
         <w:tc>
@@ -190,6 +196,9 @@
               </w:pBdr>
               <w:spacing w:line="240" w:lineRule="auto"/>
             </w:pPr>
+            <w:r>
+              <w:t>Be able to quickly find available advanced classes</w:t>
+            </w:r>
           </w:p>
         </w:tc>
         <w:tc>
@@ -215,6 +224,9 @@
               </w:pBdr>
               <w:spacing w:line="240" w:lineRule="auto"/>
             </w:pPr>
+            <w:r>
+              <w:t>I can push my fitness limits and feel I am progressing</w:t>
+            </w:r>
           </w:p>
         </w:tc>
       </w:tr>
@@ -245,6 +257,9 @@
               </w:pBdr>
               <w:spacing w:line="240" w:lineRule="auto"/>
             </w:pPr>
+            <w:r>
+              <w:t>Person who has plenty of disposable income</w:t>
+            </w:r>
           </w:p>
         </w:tc>
         <w:tc>
@@ -270,6 +285,9 @@
               </w:pBdr>
               <w:spacing w:line="240" w:lineRule="auto"/>
             </w:pPr>
+            <w:r>
+              <w:t>Pay a supplement to get priority booking</w:t>
+            </w:r>
           </w:p>
         </w:tc>
         <w:tc>
@@ -295,10 +313,11 @@
               </w:pBdr>
               <w:spacing w:line="240" w:lineRule="auto"/>
             </w:pPr>
-          </w:p>
-        </w:tc>
-        <w:bookmarkStart w:id="1" w:name="_GoBack"/>
-        <w:bookmarkEnd w:id="1"/>
+            <w:r>
+              <w:t>I can be guaranteed of a place in the class</w:t>
+            </w:r>
+          </w:p>
+        </w:tc>
       </w:tr>
       <w:tr>
         <w:trPr>
@@ -327,6 +346,9 @@
               </w:pBdr>
               <w:spacing w:line="240" w:lineRule="auto"/>
             </w:pPr>
+            <w:r>
+              <w:t>Person with a premium membership</w:t>
+            </w:r>
           </w:p>
         </w:tc>
         <w:tc>
@@ -352,6 +374,9 @@
               </w:pBdr>
               <w:spacing w:line="240" w:lineRule="auto"/>
             </w:pPr>
+            <w:r>
+              <w:t>View ALL available classes</w:t>
+            </w:r>
           </w:p>
         </w:tc>
         <w:tc>
@@ -377,6 +402,9 @@
               </w:pBdr>
               <w:spacing w:line="240" w:lineRule="auto"/>
             </w:pPr>
+            <w:r>
+              <w:t>Can book at any time</w:t>
+            </w:r>
           </w:p>
         </w:tc>
       </w:tr>
@@ -407,6 +435,9 @@
               </w:pBdr>
               <w:spacing w:line="240" w:lineRule="auto"/>
             </w:pPr>
+            <w:r>
+              <w:t>Person who likes to monitor my fitness activies</w:t>
+            </w:r>
           </w:p>
         </w:tc>
         <w:tc>
@@ -432,6 +463,9 @@
               </w:pBdr>
               <w:spacing w:line="240" w:lineRule="auto"/>
             </w:pPr>
+            <w:r>
+              <w:t>Export information about the classes I have attended</w:t>
+            </w:r>
           </w:p>
         </w:tc>
         <w:tc>
@@ -457,6 +491,9 @@
               </w:pBdr>
               <w:spacing w:line="240" w:lineRule="auto"/>
             </w:pPr>
+            <w:r>
+              <w:t>I can import them into my fitness tracker applications and/or share them via social media</w:t>
+            </w:r>
           </w:p>
         </w:tc>
       </w:tr>
@@ -487,6 +524,9 @@
               </w:pBdr>
               <w:spacing w:line="240" w:lineRule="auto"/>
             </w:pPr>
+            <w:r>
+              <w:t>Person who mainly uses the gym during the same time slots</w:t>
+            </w:r>
           </w:p>
         </w:tc>
         <w:tc>
@@ -512,6 +552,9 @@
               </w:pBdr>
               <w:spacing w:line="240" w:lineRule="auto"/>
             </w:pPr>
+            <w:r>
+              <w:t>Set a preference to show only classes during these times</w:t>
+            </w:r>
           </w:p>
         </w:tc>
         <w:tc>
@@ -537,6 +580,14 @@
               </w:pBdr>
               <w:spacing w:line="240" w:lineRule="auto"/>
             </w:pPr>
+            <w:r>
+              <w:t>I can quickly view and book classes at time suitable to me</w:t>
+            </w:r>
+            <w:bookmarkStart w:id="1" w:name="_GoBack"/>
+            <w:bookmarkEnd w:id="1"/>
+            <w:r>
+              <w:t xml:space="preserve"> </w:t>
+            </w:r>
           </w:p>
         </w:tc>
       </w:tr>

</xml_diff>